<commit_message>
Ejercicio 3 y 4 completos (falta revision)
</commit_message>
<xml_diff>
--- a/Docs/Tarea 05.docx
+++ b/Docs/Tarea 05.docx
@@ -4,6 +4,7 @@
   <w:body>
     <w:p>
       <w:pPr>
+        <w:spacing w:line="276" w:lineRule="auto"/>
         <w:jc w:val="both"/>
         <w:rPr>
           <w:rFonts w:ascii="Courier New" w:hAnsi="Courier New" w:cs="Courier New"/>
@@ -21,11 +22,868 @@
           <w:sz w:val="28"/>
           <w:szCs w:val="28"/>
         </w:rPr>
+        <w:t>Ejercicio 3</w:t>
+      </w:r>
+    </w:p>
+    <w:p>
+      <w:pPr>
+        <w:spacing w:line="276" w:lineRule="auto"/>
+        <w:jc w:val="both"/>
+        <w:rPr>
+          <w:rFonts w:ascii="Courier New" w:hAnsi="Courier New" w:cs="Courier New"/>
+          <w:b/>
+          <w:bCs/>
+        </w:rPr>
+      </w:pPr>
+      <w:r>
+        <w:rPr>
+          <w:rFonts w:ascii="Courier New" w:hAnsi="Courier New" w:cs="Courier New"/>
+          <w:noProof/>
+        </w:rPr>
+        <w:drawing>
+          <wp:anchor distT="0" distB="0" distL="114300" distR="114300" simplePos="0" relativeHeight="251659264" behindDoc="0" locked="0" layoutInCell="1" allowOverlap="1" wp14:anchorId="1A21A8FB" wp14:editId="4B670C64">
+            <wp:simplePos x="0" y="0"/>
+            <wp:positionH relativeFrom="column">
+              <wp:posOffset>2830195</wp:posOffset>
+            </wp:positionH>
+            <wp:positionV relativeFrom="paragraph">
+              <wp:posOffset>40005</wp:posOffset>
+            </wp:positionV>
+            <wp:extent cx="2501265" cy="2044700"/>
+            <wp:effectExtent l="0" t="0" r="0" b="0"/>
+            <wp:wrapSquare wrapText="bothSides"/>
+            <wp:docPr id="688946505" name="Imagen 1"/>
+            <wp:cNvGraphicFramePr>
+              <a:graphicFrameLocks xmlns:a="http://schemas.openxmlformats.org/drawingml/2006/main" noChangeAspect="1"/>
+            </wp:cNvGraphicFramePr>
+            <a:graphic xmlns:a="http://schemas.openxmlformats.org/drawingml/2006/main">
+              <a:graphicData uri="http://schemas.openxmlformats.org/drawingml/2006/picture">
+                <pic:pic xmlns:pic="http://schemas.openxmlformats.org/drawingml/2006/picture">
+                  <pic:nvPicPr>
+                    <pic:cNvPr id="688946505" name="Imagen 688946505"/>
+                    <pic:cNvPicPr/>
+                  </pic:nvPicPr>
+                  <pic:blipFill>
+                    <a:blip r:embed="rId5" cstate="print">
+                      <a:extLst>
+                        <a:ext uri="{28A0092B-C50C-407E-A947-70E740481C1C}">
+                          <a14:useLocalDpi xmlns:a14="http://schemas.microsoft.com/office/drawing/2010/main" val="0"/>
+                        </a:ext>
+                      </a:extLst>
+                    </a:blip>
+                    <a:stretch>
+                      <a:fillRect/>
+                    </a:stretch>
+                  </pic:blipFill>
+                  <pic:spPr>
+                    <a:xfrm>
+                      <a:off x="0" y="0"/>
+                      <a:ext cx="2501265" cy="2044700"/>
+                    </a:xfrm>
+                    <a:prstGeom prst="rect">
+                      <a:avLst/>
+                    </a:prstGeom>
+                  </pic:spPr>
+                </pic:pic>
+              </a:graphicData>
+            </a:graphic>
+            <wp14:sizeRelH relativeFrom="margin">
+              <wp14:pctWidth>0</wp14:pctWidth>
+            </wp14:sizeRelH>
+            <wp14:sizeRelV relativeFrom="margin">
+              <wp14:pctHeight>0</wp14:pctHeight>
+            </wp14:sizeRelV>
+          </wp:anchor>
+        </w:drawing>
+      </w:r>
+      <w:r>
+        <w:rPr>
+          <w:rFonts w:ascii="Courier New" w:hAnsi="Courier New" w:cs="Courier New"/>
+          <w:b/>
+          <w:bCs/>
+        </w:rPr>
+        <w:t xml:space="preserve">Para el árbol que se muestra, responde las preguntas siguientes: </w:t>
+      </w:r>
+    </w:p>
+    <w:p>
+      <w:pPr>
+        <w:pStyle w:val="Prrafodelista"/>
+        <w:numPr>
+          <w:ilvl w:val="0"/>
+          <w:numId w:val="1"/>
+        </w:numPr>
+        <w:spacing w:line="276" w:lineRule="auto"/>
+        <w:jc w:val="both"/>
+        <w:rPr>
+          <w:rFonts w:ascii="Courier New" w:hAnsi="Courier New" w:cs="Courier New"/>
+          <w:b/>
+          <w:bCs/>
+        </w:rPr>
+      </w:pPr>
+      <w:r>
+        <w:rPr>
+          <w:rFonts w:ascii="Courier New" w:hAnsi="Courier New" w:cs="Courier New"/>
+          <w:b/>
+          <w:bCs/>
+        </w:rPr>
+        <w:t xml:space="preserve">¿Cuál es el nodo raíz? </w:t>
+      </w:r>
+    </w:p>
+    <w:p>
+      <w:pPr>
+        <w:pStyle w:val="Prrafodelista"/>
+        <w:spacing w:line="276" w:lineRule="auto"/>
+        <w:jc w:val="both"/>
+        <w:rPr>
+          <w:rFonts w:ascii="Courier New" w:hAnsi="Courier New" w:cs="Courier New"/>
+        </w:rPr>
+      </w:pPr>
+      <w:r>
+        <w:rPr>
+          <w:rFonts w:ascii="Courier New" w:hAnsi="Courier New" w:cs="Courier New"/>
+        </w:rPr>
+        <w:t>Este es el nodo A</w:t>
+      </w:r>
+      <w:r>
+        <w:rPr>
+          <w:rFonts w:ascii="Courier New" w:hAnsi="Courier New" w:cs="Courier New"/>
+        </w:rPr>
+        <w:t>.</w:t>
+      </w:r>
+    </w:p>
+    <w:p>
+      <w:pPr>
+        <w:pStyle w:val="Prrafodelista"/>
+        <w:spacing w:line="276" w:lineRule="auto"/>
+        <w:jc w:val="both"/>
+        <w:rPr>
+          <w:rFonts w:ascii="Courier New" w:hAnsi="Courier New" w:cs="Courier New"/>
+          <w:b/>
+          <w:bCs/>
+        </w:rPr>
+      </w:pPr>
+    </w:p>
+    <w:p>
+      <w:pPr>
+        <w:pStyle w:val="Prrafodelista"/>
+        <w:numPr>
+          <w:ilvl w:val="0"/>
+          <w:numId w:val="1"/>
+        </w:numPr>
+        <w:spacing w:line="276" w:lineRule="auto"/>
+        <w:jc w:val="both"/>
+        <w:rPr>
+          <w:rFonts w:ascii="Courier New" w:hAnsi="Courier New" w:cs="Courier New"/>
+          <w:b/>
+          <w:bCs/>
+        </w:rPr>
+      </w:pPr>
+      <w:r>
+        <w:rPr>
+          <w:rFonts w:ascii="Courier New" w:hAnsi="Courier New" w:cs="Courier New"/>
+          <w:b/>
+          <w:bCs/>
+        </w:rPr>
+        <w:t>¿Cuántos caminos diferentes de longitud 3 hay? Especifícalos.</w:t>
+      </w:r>
+    </w:p>
+    <w:p>
+      <w:pPr>
+        <w:pStyle w:val="Prrafodelista"/>
+        <w:spacing w:line="276" w:lineRule="auto"/>
+        <w:jc w:val="both"/>
+        <w:rPr>
+          <w:rFonts w:ascii="Courier New" w:hAnsi="Courier New" w:cs="Courier New"/>
+        </w:rPr>
+      </w:pPr>
+      <w:r>
+        <w:rPr>
+          <w:rFonts w:ascii="Courier New" w:hAnsi="Courier New" w:cs="Courier New"/>
+        </w:rPr>
+        <w:t>Solo hay dos:</w:t>
+      </w:r>
+    </w:p>
+    <w:p>
+      <w:pPr>
+        <w:pStyle w:val="Prrafodelista"/>
+        <w:numPr>
+          <w:ilvl w:val="0"/>
+          <w:numId w:val="4"/>
+        </w:numPr>
+        <w:spacing w:line="276" w:lineRule="auto"/>
+        <w:jc w:val="both"/>
+        <w:rPr>
+          <w:rFonts w:ascii="Courier New" w:hAnsi="Courier New" w:cs="Courier New"/>
+        </w:rPr>
+      </w:pPr>
+      <w:r>
+        <w:rPr>
+          <w:rFonts w:ascii="Courier New" w:hAnsi="Courier New" w:cs="Courier New"/>
+        </w:rPr>
+        <w:t>A, E, N, P</w:t>
+      </w:r>
+    </w:p>
+    <w:p>
+      <w:pPr>
+        <w:pStyle w:val="Prrafodelista"/>
+        <w:numPr>
+          <w:ilvl w:val="0"/>
+          <w:numId w:val="4"/>
+        </w:numPr>
+        <w:spacing w:line="276" w:lineRule="auto"/>
+        <w:jc w:val="both"/>
+        <w:rPr>
+          <w:rFonts w:ascii="Courier New" w:hAnsi="Courier New" w:cs="Courier New"/>
+        </w:rPr>
+      </w:pPr>
+      <w:r>
+        <w:rPr>
+          <w:rFonts w:ascii="Courier New" w:hAnsi="Courier New" w:cs="Courier New"/>
+        </w:rPr>
+        <w:t>A, E, N, O</w:t>
+      </w:r>
+    </w:p>
+    <w:p>
+      <w:pPr>
+        <w:pStyle w:val="Prrafodelista"/>
+        <w:spacing w:line="276" w:lineRule="auto"/>
+        <w:ind w:left="1440"/>
+        <w:jc w:val="both"/>
+        <w:rPr>
+          <w:rFonts w:ascii="Courier New" w:hAnsi="Courier New" w:cs="Courier New"/>
+        </w:rPr>
+      </w:pPr>
+    </w:p>
+    <w:p>
+      <w:pPr>
+        <w:pStyle w:val="Prrafodelista"/>
+        <w:numPr>
+          <w:ilvl w:val="0"/>
+          <w:numId w:val="1"/>
+        </w:numPr>
+        <w:spacing w:line="276" w:lineRule="auto"/>
+        <w:jc w:val="both"/>
+        <w:rPr>
+          <w:rFonts w:ascii="Courier New" w:hAnsi="Courier New" w:cs="Courier New"/>
+          <w:b/>
+          <w:bCs/>
+        </w:rPr>
+      </w:pPr>
+      <w:r>
+        <w:rPr>
+          <w:rFonts w:ascii="Courier New" w:hAnsi="Courier New" w:cs="Courier New"/>
+          <w:b/>
+          <w:bCs/>
+        </w:rPr>
+        <w:t>¿La sucesión de nodos HGFBACI es un camino?</w:t>
+      </w:r>
+    </w:p>
+    <w:p>
+      <w:pPr>
+        <w:pStyle w:val="Prrafodelista"/>
+        <w:spacing w:line="276" w:lineRule="auto"/>
+        <w:jc w:val="both"/>
+        <w:rPr>
+          <w:rFonts w:ascii="Courier New" w:hAnsi="Courier New" w:cs="Courier New"/>
+        </w:rPr>
+      </w:pPr>
+      <w:r>
+        <w:rPr>
+          <w:rFonts w:ascii="Courier New" w:hAnsi="Courier New" w:cs="Courier New"/>
+        </w:rPr>
+        <w:t>La sucesión de nodos H</w:t>
+      </w:r>
+      <w:r>
+        <w:rPr>
+          <w:rFonts w:ascii="Courier New" w:hAnsi="Courier New" w:cs="Courier New"/>
+        </w:rPr>
+        <w:t>-</w:t>
+      </w:r>
+      <w:r>
+        <w:rPr>
+          <w:rFonts w:ascii="Courier New" w:hAnsi="Courier New" w:cs="Courier New"/>
+        </w:rPr>
+        <w:t>G</w:t>
+      </w:r>
+      <w:r>
+        <w:rPr>
+          <w:rFonts w:ascii="Courier New" w:hAnsi="Courier New" w:cs="Courier New"/>
+        </w:rPr>
+        <w:t>-</w:t>
+      </w:r>
+      <w:r>
+        <w:rPr>
+          <w:rFonts w:ascii="Courier New" w:hAnsi="Courier New" w:cs="Courier New"/>
+        </w:rPr>
+        <w:t>F</w:t>
+      </w:r>
+      <w:r>
+        <w:rPr>
+          <w:rFonts w:ascii="Courier New" w:hAnsi="Courier New" w:cs="Courier New"/>
+        </w:rPr>
+        <w:t>-</w:t>
+      </w:r>
+      <w:r>
+        <w:rPr>
+          <w:rFonts w:ascii="Courier New" w:hAnsi="Courier New" w:cs="Courier New"/>
+        </w:rPr>
+        <w:t>B</w:t>
+      </w:r>
+      <w:r>
+        <w:rPr>
+          <w:rFonts w:ascii="Courier New" w:hAnsi="Courier New" w:cs="Courier New"/>
+        </w:rPr>
+        <w:t>-</w:t>
+      </w:r>
+      <w:r>
+        <w:rPr>
+          <w:rFonts w:ascii="Courier New" w:hAnsi="Courier New" w:cs="Courier New"/>
+        </w:rPr>
+        <w:t>A</w:t>
+      </w:r>
+      <w:r>
+        <w:rPr>
+          <w:rFonts w:ascii="Courier New" w:hAnsi="Courier New" w:cs="Courier New"/>
+        </w:rPr>
+        <w:t>-</w:t>
+      </w:r>
+      <w:r>
+        <w:rPr>
+          <w:rFonts w:ascii="Courier New" w:hAnsi="Courier New" w:cs="Courier New"/>
+        </w:rPr>
+        <w:t>C</w:t>
+      </w:r>
+      <w:r>
+        <w:rPr>
+          <w:rFonts w:ascii="Courier New" w:hAnsi="Courier New" w:cs="Courier New"/>
+        </w:rPr>
+        <w:t>-</w:t>
+      </w:r>
+      <w:r>
+        <w:rPr>
+          <w:rFonts w:ascii="Courier New" w:hAnsi="Courier New" w:cs="Courier New"/>
+        </w:rPr>
+        <w:t>I</w:t>
+      </w:r>
+      <w:r>
+        <w:rPr>
+          <w:rFonts w:ascii="Courier New" w:hAnsi="Courier New" w:cs="Courier New"/>
+        </w:rPr>
+        <w:t xml:space="preserve"> </w:t>
+      </w:r>
+      <w:r>
+        <w:rPr>
+          <w:rFonts w:ascii="Courier New" w:hAnsi="Courier New" w:cs="Courier New"/>
+        </w:rPr>
+        <w:t>no constituye un camino en el árbol, ya que no sigue los enlaces directos entre nodos según la estructura del gráfico. En un camino válido, cada nodo debe estar conectado al siguiente en la secuencia mediante una arista en el orden indicado, lo cual no ocurre en esta secuencia debido a la falta de conexiones directas en varios tramos, como entre H y G o entre</w:t>
+      </w:r>
+      <w:r>
+        <w:rPr>
+          <w:rFonts w:ascii="Courier New" w:hAnsi="Courier New" w:cs="Courier New"/>
+        </w:rPr>
+        <w:t xml:space="preserve"> </w:t>
+      </w:r>
+      <w:r>
+        <w:rPr>
+          <w:rFonts w:ascii="Courier New" w:hAnsi="Courier New" w:cs="Courier New"/>
+        </w:rPr>
+        <w:t>B</w:t>
+      </w:r>
+      <w:r>
+        <w:rPr>
+          <w:rFonts w:ascii="Courier New" w:hAnsi="Courier New" w:cs="Courier New"/>
+        </w:rPr>
+        <w:t xml:space="preserve"> </w:t>
+      </w:r>
+      <w:r>
+        <w:rPr>
+          <w:rFonts w:ascii="Courier New" w:hAnsi="Courier New" w:cs="Courier New"/>
+        </w:rPr>
+        <w:t>y A.</w:t>
+      </w:r>
+    </w:p>
+    <w:p>
+      <w:pPr>
+        <w:pStyle w:val="Prrafodelista"/>
+        <w:spacing w:line="276" w:lineRule="auto"/>
+        <w:jc w:val="both"/>
+        <w:rPr>
+          <w:rFonts w:ascii="Courier New" w:hAnsi="Courier New" w:cs="Courier New"/>
+          <w:b/>
+          <w:bCs/>
+        </w:rPr>
+      </w:pPr>
+      <w:r>
+        <w:rPr>
+          <w:rFonts w:ascii="Courier New" w:hAnsi="Courier New" w:cs="Courier New"/>
+          <w:b/>
+          <w:bCs/>
+        </w:rPr>
+        <w:t xml:space="preserve"> </w:t>
+      </w:r>
+    </w:p>
+    <w:p>
+      <w:pPr>
+        <w:pStyle w:val="Prrafodelista"/>
+        <w:numPr>
+          <w:ilvl w:val="0"/>
+          <w:numId w:val="1"/>
+        </w:numPr>
+        <w:spacing w:line="276" w:lineRule="auto"/>
+        <w:jc w:val="both"/>
+        <w:rPr>
+          <w:rFonts w:ascii="Courier New" w:hAnsi="Courier New" w:cs="Courier New"/>
+          <w:b/>
+          <w:bCs/>
+        </w:rPr>
+      </w:pPr>
+      <w:r>
+        <w:rPr>
+          <w:rFonts w:ascii="Courier New" w:hAnsi="Courier New" w:cs="Courier New"/>
+          <w:b/>
+          <w:bCs/>
+        </w:rPr>
+        <w:t xml:space="preserve">¿Cuáles nodos son los ancestros de K? </w:t>
+      </w:r>
+    </w:p>
+    <w:p>
+      <w:pPr>
+        <w:pStyle w:val="Prrafodelista"/>
+        <w:spacing w:line="276" w:lineRule="auto"/>
+        <w:jc w:val="both"/>
+        <w:rPr>
+          <w:rFonts w:ascii="Courier New" w:hAnsi="Courier New" w:cs="Courier New"/>
+        </w:rPr>
+      </w:pPr>
+      <w:r>
+        <w:rPr>
+          <w:rFonts w:ascii="Courier New" w:hAnsi="Courier New" w:cs="Courier New"/>
+        </w:rPr>
+        <w:t>Estos son A, C y J.</w:t>
+      </w:r>
+    </w:p>
+    <w:p>
+      <w:pPr>
+        <w:pStyle w:val="Prrafodelista"/>
+        <w:spacing w:line="276" w:lineRule="auto"/>
+        <w:jc w:val="both"/>
+        <w:rPr>
+          <w:rFonts w:ascii="Courier New" w:hAnsi="Courier New" w:cs="Courier New"/>
+        </w:rPr>
+      </w:pPr>
+    </w:p>
+    <w:p>
+      <w:pPr>
+        <w:pStyle w:val="Prrafodelista"/>
+        <w:numPr>
+          <w:ilvl w:val="0"/>
+          <w:numId w:val="1"/>
+        </w:numPr>
+        <w:spacing w:line="276" w:lineRule="auto"/>
+        <w:jc w:val="both"/>
+        <w:rPr>
+          <w:rFonts w:ascii="Courier New" w:hAnsi="Courier New" w:cs="Courier New"/>
+          <w:b/>
+          <w:bCs/>
+        </w:rPr>
+      </w:pPr>
+      <w:r>
+        <w:rPr>
+          <w:rFonts w:ascii="Courier New" w:hAnsi="Courier New" w:cs="Courier New"/>
+          <w:b/>
+          <w:bCs/>
+        </w:rPr>
+        <w:t>¿Cuáles nodos son las hojas?</w:t>
+      </w:r>
+    </w:p>
+    <w:p>
+      <w:pPr>
+        <w:pStyle w:val="Prrafodelista"/>
+        <w:spacing w:line="276" w:lineRule="auto"/>
+        <w:jc w:val="both"/>
+        <w:rPr>
+          <w:rFonts w:ascii="Courier New" w:hAnsi="Courier New" w:cs="Courier New"/>
+        </w:rPr>
+      </w:pPr>
+      <w:r>
+        <w:rPr>
+          <w:rFonts w:ascii="Courier New" w:hAnsi="Courier New" w:cs="Courier New"/>
+        </w:rPr>
+        <w:t>Estos son H, I, L, M, D, P y O.</w:t>
+      </w:r>
+    </w:p>
+    <w:p>
+      <w:pPr>
+        <w:pStyle w:val="Prrafodelista"/>
+        <w:spacing w:line="276" w:lineRule="auto"/>
+        <w:jc w:val="both"/>
+        <w:rPr>
+          <w:rFonts w:ascii="Courier New" w:hAnsi="Courier New" w:cs="Courier New"/>
+        </w:rPr>
+      </w:pPr>
+    </w:p>
+    <w:p>
+      <w:pPr>
+        <w:pStyle w:val="Prrafodelista"/>
+        <w:numPr>
+          <w:ilvl w:val="0"/>
+          <w:numId w:val="1"/>
+        </w:numPr>
+        <w:spacing w:line="276" w:lineRule="auto"/>
+        <w:jc w:val="both"/>
+        <w:rPr>
+          <w:rFonts w:ascii="Courier New" w:hAnsi="Courier New" w:cs="Courier New"/>
+          <w:b/>
+          <w:bCs/>
+        </w:rPr>
+      </w:pPr>
+      <w:r>
+        <w:rPr>
+          <w:rFonts w:ascii="Courier New" w:hAnsi="Courier New" w:cs="Courier New"/>
+          <w:b/>
+          <w:bCs/>
+        </w:rPr>
+        <w:t>¿Cuál es la altura del nodo C?</w:t>
+      </w:r>
+    </w:p>
+    <w:p>
+      <w:pPr>
+        <w:pStyle w:val="Prrafodelista"/>
+        <w:spacing w:line="276" w:lineRule="auto"/>
+        <w:jc w:val="both"/>
+        <w:rPr>
+          <w:rFonts w:ascii="Courier New" w:hAnsi="Courier New" w:cs="Courier New"/>
+        </w:rPr>
+      </w:pPr>
+      <w:r>
+        <w:rPr>
+          <w:rFonts w:ascii="Courier New" w:hAnsi="Courier New" w:cs="Courier New"/>
+        </w:rPr>
+        <w:t>Esta es longitud 3</w:t>
+      </w:r>
+      <w:r>
+        <w:rPr>
+          <w:rFonts w:ascii="Courier New" w:hAnsi="Courier New" w:cs="Courier New"/>
+        </w:rPr>
+        <w:t>, pues, e</w:t>
+      </w:r>
+      <w:r>
+        <w:rPr>
+          <w:rFonts w:ascii="Courier New" w:hAnsi="Courier New" w:cs="Courier New"/>
+        </w:rPr>
+        <w:t>l nodo</w:t>
+      </w:r>
+      <w:r>
+        <w:rPr>
+          <w:rFonts w:ascii="Courier New" w:hAnsi="Courier New" w:cs="Courier New"/>
+        </w:rPr>
+        <w:t xml:space="preserve"> </w:t>
+      </w:r>
+      <w:r>
+        <w:rPr>
+          <w:rFonts w:ascii="Courier New" w:hAnsi="Courier New" w:cs="Courier New"/>
+        </w:rPr>
+        <w:t xml:space="preserve"> </w:t>
+      </w:r>
+      <w:r>
+        <w:rPr>
+          <w:rFonts w:ascii="Courier New" w:hAnsi="Courier New" w:cs="Courier New"/>
+        </w:rPr>
+        <w:t>C tiene los siguientes caminos hacia sus hojas:</w:t>
+      </w:r>
+    </w:p>
+    <w:p>
+      <w:pPr>
+        <w:pStyle w:val="Prrafodelista"/>
+        <w:numPr>
+          <w:ilvl w:val="0"/>
+          <w:numId w:val="5"/>
+        </w:numPr>
+        <w:spacing w:line="276" w:lineRule="auto"/>
+        <w:jc w:val="both"/>
+        <w:rPr>
+          <w:rFonts w:ascii="Courier New" w:hAnsi="Courier New" w:cs="Courier New"/>
+        </w:rPr>
+      </w:pPr>
+      <w:r>
+        <w:rPr>
+          <w:rFonts w:ascii="Courier New" w:hAnsi="Courier New" w:cs="Courier New"/>
+        </w:rPr>
+        <w:t>C-I: Longitud 1</w:t>
+      </w:r>
+    </w:p>
+    <w:p>
+      <w:pPr>
+        <w:pStyle w:val="Prrafodelista"/>
+        <w:numPr>
+          <w:ilvl w:val="0"/>
+          <w:numId w:val="5"/>
+        </w:numPr>
+        <w:spacing w:line="276" w:lineRule="auto"/>
+        <w:jc w:val="both"/>
+        <w:rPr>
+          <w:rFonts w:ascii="Courier New" w:hAnsi="Courier New" w:cs="Courier New"/>
+        </w:rPr>
+      </w:pPr>
+      <w:r>
+        <w:rPr>
+          <w:rFonts w:ascii="Courier New" w:hAnsi="Courier New" w:cs="Courier New"/>
+        </w:rPr>
+        <w:t>C-J-K-L: Longitud 3</w:t>
+      </w:r>
+    </w:p>
+    <w:p>
+      <w:pPr>
+        <w:pStyle w:val="Prrafodelista"/>
+        <w:numPr>
+          <w:ilvl w:val="0"/>
+          <w:numId w:val="5"/>
+        </w:numPr>
+        <w:spacing w:line="276" w:lineRule="auto"/>
+        <w:jc w:val="both"/>
+        <w:rPr>
+          <w:rFonts w:ascii="Courier New" w:hAnsi="Courier New" w:cs="Courier New"/>
+        </w:rPr>
+      </w:pPr>
+      <w:r>
+        <w:rPr>
+          <w:rFonts w:ascii="Courier New" w:hAnsi="Courier New" w:cs="Courier New"/>
+        </w:rPr>
+        <w:t>C-J-K-M: Longitud 3</w:t>
+      </w:r>
+    </w:p>
+    <w:p>
+      <w:pPr>
+        <w:pStyle w:val="Prrafodelista"/>
+        <w:spacing w:line="276" w:lineRule="auto"/>
+        <w:jc w:val="both"/>
+        <w:rPr>
+          <w:rFonts w:ascii="Courier New" w:hAnsi="Courier New" w:cs="Courier New"/>
+        </w:rPr>
+      </w:pPr>
+      <w:r>
+        <w:rPr>
+          <w:rFonts w:ascii="Courier New" w:hAnsi="Courier New" w:cs="Courier New"/>
+        </w:rPr>
+        <w:t>Y como el mas largo es C, entonces tiene longitud C.</w:t>
+      </w:r>
+    </w:p>
+    <w:p>
+      <w:pPr>
+        <w:pStyle w:val="Prrafodelista"/>
+        <w:spacing w:line="276" w:lineRule="auto"/>
+        <w:jc w:val="both"/>
+        <w:rPr>
+          <w:rFonts w:ascii="Courier New" w:hAnsi="Courier New" w:cs="Courier New"/>
+        </w:rPr>
+      </w:pPr>
+    </w:p>
+    <w:p>
+      <w:pPr>
+        <w:pStyle w:val="Prrafodelista"/>
+        <w:numPr>
+          <w:ilvl w:val="0"/>
+          <w:numId w:val="1"/>
+        </w:numPr>
+        <w:spacing w:line="276" w:lineRule="auto"/>
+        <w:jc w:val="both"/>
+        <w:rPr>
+          <w:rFonts w:ascii="Courier New" w:hAnsi="Courier New" w:cs="Courier New"/>
+          <w:b/>
+          <w:bCs/>
+        </w:rPr>
+      </w:pPr>
+      <w:r>
+        <w:rPr>
+          <w:rFonts w:ascii="Courier New" w:hAnsi="Courier New" w:cs="Courier New"/>
+          <w:b/>
+          <w:bCs/>
+        </w:rPr>
+        <w:t xml:space="preserve">¿Cuál es la altura del árbol? </w:t>
+      </w:r>
+    </w:p>
+    <w:p>
+      <w:pPr>
+        <w:pStyle w:val="Prrafodelista"/>
+        <w:spacing w:line="276" w:lineRule="auto"/>
+        <w:jc w:val="both"/>
+        <w:rPr>
+          <w:rFonts w:ascii="Courier New" w:hAnsi="Courier New" w:cs="Courier New"/>
+        </w:rPr>
+      </w:pPr>
+      <w:r>
+        <w:rPr>
+          <w:rFonts w:ascii="Courier New" w:hAnsi="Courier New" w:cs="Courier New"/>
+        </w:rPr>
+        <w:t>Como e</w:t>
+      </w:r>
+      <w:r>
+        <w:rPr>
+          <w:rFonts w:ascii="Courier New" w:hAnsi="Courier New" w:cs="Courier New"/>
+        </w:rPr>
+        <w:t>l camino más largo es</w:t>
+      </w:r>
+      <w:r>
+        <w:rPr>
+          <w:rFonts w:ascii="Courier New" w:hAnsi="Courier New" w:cs="Courier New"/>
+        </w:rPr>
+        <w:t xml:space="preserve"> </w:t>
+      </w:r>
+      <w:r>
+        <w:rPr>
+          <w:rFonts w:ascii="Courier New" w:hAnsi="Courier New" w:cs="Courier New"/>
+        </w:rPr>
+        <w:t>A-B-F-G-H</w:t>
+      </w:r>
+      <w:r>
+        <w:rPr>
+          <w:rFonts w:ascii="Courier New" w:hAnsi="Courier New" w:cs="Courier New"/>
+        </w:rPr>
+        <w:t xml:space="preserve"> y la longitud es de 4,</w:t>
+      </w:r>
+      <w:r>
+        <w:rPr>
+          <w:rFonts w:ascii="Courier New" w:hAnsi="Courier New" w:cs="Courier New"/>
+        </w:rPr>
+        <w:t xml:space="preserve"> la altura del árbol es 4.</w:t>
+      </w:r>
+    </w:p>
+    <w:p>
+      <w:pPr>
+        <w:pStyle w:val="Prrafodelista"/>
+        <w:spacing w:line="276" w:lineRule="auto"/>
+        <w:jc w:val="both"/>
+        <w:rPr>
+          <w:rFonts w:ascii="Courier New" w:hAnsi="Courier New" w:cs="Courier New"/>
+        </w:rPr>
+      </w:pPr>
+    </w:p>
+    <w:p>
+      <w:pPr>
+        <w:pStyle w:val="Prrafodelista"/>
+        <w:numPr>
+          <w:ilvl w:val="0"/>
+          <w:numId w:val="1"/>
+        </w:numPr>
+        <w:spacing w:line="276" w:lineRule="auto"/>
+        <w:jc w:val="both"/>
+        <w:rPr>
+          <w:rFonts w:ascii="Courier New" w:hAnsi="Courier New" w:cs="Courier New"/>
+          <w:b/>
+          <w:bCs/>
+        </w:rPr>
+      </w:pPr>
+      <w:r>
+        <w:rPr>
+          <w:rFonts w:ascii="Courier New" w:hAnsi="Courier New" w:cs="Courier New"/>
+          <w:b/>
+          <w:bCs/>
+        </w:rPr>
+        <w:t xml:space="preserve">¿Cuál es el hermano a la derecha de D? </w:t>
+      </w:r>
+    </w:p>
+    <w:p>
+      <w:pPr>
+        <w:pStyle w:val="Prrafodelista"/>
+        <w:spacing w:line="276" w:lineRule="auto"/>
+        <w:jc w:val="both"/>
+        <w:rPr>
+          <w:rFonts w:ascii="Courier New" w:hAnsi="Courier New" w:cs="Courier New"/>
+        </w:rPr>
+      </w:pPr>
+      <w:r>
+        <w:rPr>
+          <w:rFonts w:ascii="Courier New" w:hAnsi="Courier New" w:cs="Courier New"/>
+        </w:rPr>
+        <w:t>Este es el nodo E.</w:t>
+      </w:r>
+    </w:p>
+    <w:p>
+      <w:pPr>
+        <w:pStyle w:val="Prrafodelista"/>
+        <w:spacing w:line="276" w:lineRule="auto"/>
+        <w:jc w:val="both"/>
+        <w:rPr>
+          <w:rFonts w:ascii="Courier New" w:hAnsi="Courier New" w:cs="Courier New"/>
+        </w:rPr>
+      </w:pPr>
+    </w:p>
+    <w:p>
+      <w:pPr>
+        <w:pStyle w:val="Prrafodelista"/>
+        <w:numPr>
+          <w:ilvl w:val="0"/>
+          <w:numId w:val="1"/>
+        </w:numPr>
+        <w:spacing w:line="276" w:lineRule="auto"/>
+        <w:jc w:val="both"/>
+        <w:rPr>
+          <w:rFonts w:ascii="Courier New" w:hAnsi="Courier New" w:cs="Courier New"/>
+          <w:b/>
+          <w:bCs/>
+        </w:rPr>
+      </w:pPr>
+      <w:r>
+        <w:rPr>
+          <w:rFonts w:ascii="Courier New" w:hAnsi="Courier New" w:cs="Courier New"/>
+          <w:b/>
+          <w:bCs/>
+        </w:rPr>
+        <w:t>¿Cuántos hijos tiene A?</w:t>
+      </w:r>
+    </w:p>
+    <w:p>
+      <w:pPr>
+        <w:pStyle w:val="Prrafodelista"/>
+        <w:spacing w:line="276" w:lineRule="auto"/>
+        <w:jc w:val="both"/>
+        <w:rPr>
+          <w:rFonts w:ascii="Courier New" w:hAnsi="Courier New" w:cs="Courier New"/>
+        </w:rPr>
+      </w:pPr>
+      <w:r>
+        <w:rPr>
+          <w:rFonts w:ascii="Courier New" w:hAnsi="Courier New" w:cs="Courier New"/>
+        </w:rPr>
+        <w:t>Este tiene hijos: A, B, C, E.</w:t>
+      </w:r>
+    </w:p>
+    <w:p>
+      <w:pPr>
+        <w:pStyle w:val="Prrafodelista"/>
+        <w:spacing w:line="276" w:lineRule="auto"/>
+        <w:jc w:val="both"/>
+        <w:rPr>
+          <w:rFonts w:ascii="Courier New" w:hAnsi="Courier New" w:cs="Courier New"/>
+        </w:rPr>
+      </w:pPr>
+    </w:p>
+    <w:p>
+      <w:pPr>
+        <w:spacing w:line="276" w:lineRule="auto"/>
+        <w:jc w:val="both"/>
+        <w:rPr>
+          <w:rFonts w:ascii="Courier New" w:hAnsi="Courier New" w:cs="Courier New"/>
+          <w:b/>
+          <w:bCs/>
+          <w:sz w:val="28"/>
+          <w:szCs w:val="28"/>
+        </w:rPr>
+      </w:pPr>
+      <w:r>
+        <w:rPr>
+          <w:rFonts w:ascii="Courier New" w:hAnsi="Courier New" w:cs="Courier New"/>
+          <w:b/>
+          <w:bCs/>
+          <w:sz w:val="28"/>
+          <w:szCs w:val="28"/>
+        </w:rPr>
         <w:t xml:space="preserve">Ejercicio 4. </w:t>
       </w:r>
     </w:p>
     <w:p>
       <w:pPr>
+        <w:spacing w:line="276" w:lineRule="auto"/>
         <w:jc w:val="both"/>
         <w:rPr>
           <w:rFonts w:ascii="Courier New" w:hAnsi="Courier New" w:cs="Courier New"/>
@@ -66,7 +924,7 @@
                     <pic:cNvPicPr/>
                   </pic:nvPicPr>
                   <pic:blipFill>
-                    <a:blip r:embed="rId4">
+                    <a:blip r:embed="rId6">
                       <a:extLst>
                         <a:ext uri="{28A0092B-C50C-407E-A947-70E740481C1C}">
                           <a14:useLocalDpi xmlns:a14="http://schemas.microsoft.com/office/drawing/2010/main" val="0"/>
@@ -95,6 +953,7 @@
     </w:p>
     <w:p>
       <w:pPr>
+        <w:spacing w:line="276" w:lineRule="auto"/>
         <w:jc w:val="both"/>
         <w:rPr>
           <w:rFonts w:ascii="Courier New" w:hAnsi="Courier New" w:cs="Courier New"/>
@@ -165,22 +1024,17 @@
     </w:p>
     <w:p>
       <w:pPr>
-        <w:jc w:val="both"/>
-        <w:rPr>
-          <w:rFonts w:ascii="Courier New" w:hAnsi="Courier New" w:cs="Courier New"/>
-        </w:rPr>
-      </w:pPr>
-      <w:r>
-        <w:rPr>
-          <w:rFonts w:ascii="Courier New" w:hAnsi="Courier New" w:cs="Courier New"/>
-        </w:rPr>
-        <w:t>Así, e</w:t>
-      </w:r>
-      <w:r>
-        <w:rPr>
-          <w:rFonts w:ascii="Courier New" w:hAnsi="Courier New" w:cs="Courier New"/>
-        </w:rPr>
-        <w:t xml:space="preserve">l recorrido en </w:t>
+        <w:spacing w:line="276" w:lineRule="auto"/>
+        <w:jc w:val="both"/>
+        <w:rPr>
+          <w:rFonts w:ascii="Courier New" w:hAnsi="Courier New" w:cs="Courier New"/>
+        </w:rPr>
+      </w:pPr>
+      <w:r>
+        <w:rPr>
+          <w:rFonts w:ascii="Courier New" w:hAnsi="Courier New" w:cs="Courier New"/>
+        </w:rPr>
+        <w:t xml:space="preserve">Así, el recorrido en </w:t>
       </w:r>
       <w:proofErr w:type="spellStart"/>
       <w:r>
@@ -213,6 +1067,7 @@
     </w:p>
     <w:p>
       <w:pPr>
+        <w:spacing w:line="276" w:lineRule="auto"/>
         <w:jc w:val="both"/>
         <w:rPr>
           <w:rFonts w:ascii="Courier New" w:hAnsi="Courier New" w:cs="Courier New"/>
@@ -227,6 +1082,540 @@
     </w:sectPr>
   </w:body>
 </w:document>
+</file>
+
+<file path=word/numbering.xml><?xml version="1.0" encoding="utf-8"?>
+<w:numbering xmlns:wpc="http://schemas.microsoft.com/office/word/2010/wordprocessingCanvas" xmlns:cx="http://schemas.microsoft.com/office/drawing/2014/chartex" xmlns:cx1="http://schemas.microsoft.com/office/drawing/2015/9/8/chartex" xmlns:cx2="http://schemas.microsoft.com/office/drawing/2015/10/21/chartex" xmlns:cx3="http://schemas.microsoft.com/office/drawing/2016/5/9/chartex" xmlns:cx4="http://schemas.microsoft.com/office/drawing/2016/5/10/chartex" xmlns:cx5="http://schemas.microsoft.com/office/drawing/2016/5/11/chartex" xmlns:cx6="http://schemas.microsoft.com/office/drawing/2016/5/12/chartex" xmlns:cx7="http://schemas.microsoft.com/office/drawing/2016/5/13/chartex" xmlns:cx8="http://schemas.microsoft.com/office/drawing/2016/5/14/chartex" xmlns:mc="http://schemas.openxmlformats.org/markup-compatibility/2006" xmlns:aink="http://schemas.microsoft.com/office/drawing/2016/ink" xmlns:am3d="http://schemas.microsoft.com/office/drawing/2017/model3d" xmlns:o="urn:schemas-microsoft-com:office:office" xmlns:oel="http://schemas.microsoft.com/office/2019/extlst" xmlns:r="http://schemas.openxmlformats.org/officeDocument/2006/relationships" xmlns:m="http://schemas.openxmlformats.org/officeDocument/2006/math" xmlns:v="urn:schemas-microsoft-com:vml" xmlns:wp14="http://schemas.microsoft.com/office/word/2010/wordprocessingDrawing" xmlns:wp="http://schemas.openxmlformats.org/drawingml/2006/wordprocessingDrawing" xmlns:w10="urn:schemas-microsoft-com:office:word" xmlns:w="http://schemas.openxmlformats.org/wordprocessingml/2006/main" xmlns:w14="http://schemas.microsoft.com/office/word/2010/wordml" xmlns:w15="http://schemas.microsoft.com/office/word/2012/wordml" xmlns:w16cex="http://schemas.microsoft.com/office/word/2018/wordml/cex" xmlns:w16cid="http://schemas.microsoft.com/office/word/2016/wordml/cid" xmlns:w16="http://schemas.microsoft.com/office/word/2018/wordml" xmlns:w16du="http://schemas.microsoft.com/office/word/2023/wordml/word16du" xmlns:w16sdtdh="http://schemas.microsoft.com/office/word/2020/wordml/sdtdatahash" xmlns:w16se="http://schemas.microsoft.com/office/word/2015/wordml/symex" xmlns:wpg="http://schemas.microsoft.com/office/word/2010/wordprocessingGroup" xmlns:wpi="http://schemas.microsoft.com/office/word/2010/wordprocessingInk" xmlns:wne="http://schemas.microsoft.com/office/word/2006/wordml" xmlns:wps="http://schemas.microsoft.com/office/word/2010/wordprocessingShape" mc:Ignorable="w14 w15 w16se w16cid w16 w16cex w16sdtdh w16du wp14">
+  <w:abstractNum w:abstractNumId="0" w15:restartNumberingAfterBreak="0">
+    <w:nsid w:val="12574474"/>
+    <w:multiLevelType w:val="multilevel"/>
+    <w:tmpl w:val="FFFFFFFF"/>
+    <w:lvl w:ilvl="0">
+      <w:start w:val="1"/>
+      <w:numFmt w:val="decimal"/>
+      <w:lvlText w:val="%1."/>
+      <w:lvlJc w:val="left"/>
+      <w:pPr>
+        <w:tabs>
+          <w:tab w:val="num" w:pos="720"/>
+        </w:tabs>
+        <w:ind w:left="720" w:hanging="360"/>
+      </w:pPr>
+    </w:lvl>
+    <w:lvl w:ilvl="1" w:tentative="1">
+      <w:start w:val="1"/>
+      <w:numFmt w:val="decimal"/>
+      <w:lvlText w:val="%2."/>
+      <w:lvlJc w:val="left"/>
+      <w:pPr>
+        <w:tabs>
+          <w:tab w:val="num" w:pos="1440"/>
+        </w:tabs>
+        <w:ind w:left="1440" w:hanging="360"/>
+      </w:pPr>
+    </w:lvl>
+    <w:lvl w:ilvl="2" w:tentative="1">
+      <w:start w:val="1"/>
+      <w:numFmt w:val="decimal"/>
+      <w:lvlText w:val="%3."/>
+      <w:lvlJc w:val="left"/>
+      <w:pPr>
+        <w:tabs>
+          <w:tab w:val="num" w:pos="2160"/>
+        </w:tabs>
+        <w:ind w:left="2160" w:hanging="360"/>
+      </w:pPr>
+    </w:lvl>
+    <w:lvl w:ilvl="3" w:tentative="1">
+      <w:start w:val="1"/>
+      <w:numFmt w:val="decimal"/>
+      <w:lvlText w:val="%4."/>
+      <w:lvlJc w:val="left"/>
+      <w:pPr>
+        <w:tabs>
+          <w:tab w:val="num" w:pos="2880"/>
+        </w:tabs>
+        <w:ind w:left="2880" w:hanging="360"/>
+      </w:pPr>
+    </w:lvl>
+    <w:lvl w:ilvl="4" w:tentative="1">
+      <w:start w:val="1"/>
+      <w:numFmt w:val="decimal"/>
+      <w:lvlText w:val="%5."/>
+      <w:lvlJc w:val="left"/>
+      <w:pPr>
+        <w:tabs>
+          <w:tab w:val="num" w:pos="3600"/>
+        </w:tabs>
+        <w:ind w:left="3600" w:hanging="360"/>
+      </w:pPr>
+    </w:lvl>
+    <w:lvl w:ilvl="5" w:tentative="1">
+      <w:start w:val="1"/>
+      <w:numFmt w:val="decimal"/>
+      <w:lvlText w:val="%6."/>
+      <w:lvlJc w:val="left"/>
+      <w:pPr>
+        <w:tabs>
+          <w:tab w:val="num" w:pos="4320"/>
+        </w:tabs>
+        <w:ind w:left="4320" w:hanging="360"/>
+      </w:pPr>
+    </w:lvl>
+    <w:lvl w:ilvl="6" w:tentative="1">
+      <w:start w:val="1"/>
+      <w:numFmt w:val="decimal"/>
+      <w:lvlText w:val="%7."/>
+      <w:lvlJc w:val="left"/>
+      <w:pPr>
+        <w:tabs>
+          <w:tab w:val="num" w:pos="5040"/>
+        </w:tabs>
+        <w:ind w:left="5040" w:hanging="360"/>
+      </w:pPr>
+    </w:lvl>
+    <w:lvl w:ilvl="7" w:tentative="1">
+      <w:start w:val="1"/>
+      <w:numFmt w:val="decimal"/>
+      <w:lvlText w:val="%8."/>
+      <w:lvlJc w:val="left"/>
+      <w:pPr>
+        <w:tabs>
+          <w:tab w:val="num" w:pos="5760"/>
+        </w:tabs>
+        <w:ind w:left="5760" w:hanging="360"/>
+      </w:pPr>
+    </w:lvl>
+    <w:lvl w:ilvl="8" w:tentative="1">
+      <w:start w:val="1"/>
+      <w:numFmt w:val="decimal"/>
+      <w:lvlText w:val="%9."/>
+      <w:lvlJc w:val="left"/>
+      <w:pPr>
+        <w:tabs>
+          <w:tab w:val="num" w:pos="6480"/>
+        </w:tabs>
+        <w:ind w:left="6480" w:hanging="360"/>
+      </w:pPr>
+    </w:lvl>
+  </w:abstractNum>
+  <w:abstractNum w:abstractNumId="1" w15:restartNumberingAfterBreak="0">
+    <w:nsid w:val="13002222"/>
+    <w:multiLevelType w:val="hybridMultilevel"/>
+    <w:tmpl w:val="65F60D2A"/>
+    <w:lvl w:ilvl="0" w:tplc="0C0A0019">
+      <w:start w:val="1"/>
+      <w:numFmt w:val="lowerLetter"/>
+      <w:lvlText w:val="%1."/>
+      <w:lvlJc w:val="left"/>
+      <w:pPr>
+        <w:ind w:left="720" w:hanging="360"/>
+      </w:pPr>
+    </w:lvl>
+    <w:lvl w:ilvl="1" w:tplc="0C0A0019" w:tentative="1">
+      <w:start w:val="1"/>
+      <w:numFmt w:val="lowerLetter"/>
+      <w:lvlText w:val="%2."/>
+      <w:lvlJc w:val="left"/>
+      <w:pPr>
+        <w:ind w:left="1440" w:hanging="360"/>
+      </w:pPr>
+    </w:lvl>
+    <w:lvl w:ilvl="2" w:tplc="0C0A001B" w:tentative="1">
+      <w:start w:val="1"/>
+      <w:numFmt w:val="lowerRoman"/>
+      <w:lvlText w:val="%3."/>
+      <w:lvlJc w:val="right"/>
+      <w:pPr>
+        <w:ind w:left="2160" w:hanging="180"/>
+      </w:pPr>
+    </w:lvl>
+    <w:lvl w:ilvl="3" w:tplc="0C0A000F" w:tentative="1">
+      <w:start w:val="1"/>
+      <w:numFmt w:val="decimal"/>
+      <w:lvlText w:val="%4."/>
+      <w:lvlJc w:val="left"/>
+      <w:pPr>
+        <w:ind w:left="2880" w:hanging="360"/>
+      </w:pPr>
+    </w:lvl>
+    <w:lvl w:ilvl="4" w:tplc="0C0A0019" w:tentative="1">
+      <w:start w:val="1"/>
+      <w:numFmt w:val="lowerLetter"/>
+      <w:lvlText w:val="%5."/>
+      <w:lvlJc w:val="left"/>
+      <w:pPr>
+        <w:ind w:left="3600" w:hanging="360"/>
+      </w:pPr>
+    </w:lvl>
+    <w:lvl w:ilvl="5" w:tplc="0C0A001B" w:tentative="1">
+      <w:start w:val="1"/>
+      <w:numFmt w:val="lowerRoman"/>
+      <w:lvlText w:val="%6."/>
+      <w:lvlJc w:val="right"/>
+      <w:pPr>
+        <w:ind w:left="4320" w:hanging="180"/>
+      </w:pPr>
+    </w:lvl>
+    <w:lvl w:ilvl="6" w:tplc="0C0A000F" w:tentative="1">
+      <w:start w:val="1"/>
+      <w:numFmt w:val="decimal"/>
+      <w:lvlText w:val="%7."/>
+      <w:lvlJc w:val="left"/>
+      <w:pPr>
+        <w:ind w:left="5040" w:hanging="360"/>
+      </w:pPr>
+    </w:lvl>
+    <w:lvl w:ilvl="7" w:tplc="0C0A0019" w:tentative="1">
+      <w:start w:val="1"/>
+      <w:numFmt w:val="lowerLetter"/>
+      <w:lvlText w:val="%8."/>
+      <w:lvlJc w:val="left"/>
+      <w:pPr>
+        <w:ind w:left="5760" w:hanging="360"/>
+      </w:pPr>
+    </w:lvl>
+    <w:lvl w:ilvl="8" w:tplc="0C0A001B" w:tentative="1">
+      <w:start w:val="1"/>
+      <w:numFmt w:val="lowerRoman"/>
+      <w:lvlText w:val="%9."/>
+      <w:lvlJc w:val="right"/>
+      <w:pPr>
+        <w:ind w:left="6480" w:hanging="180"/>
+      </w:pPr>
+    </w:lvl>
+  </w:abstractNum>
+  <w:abstractNum w:abstractNumId="2" w15:restartNumberingAfterBreak="0">
+    <w:nsid w:val="4CA50C5E"/>
+    <w:multiLevelType w:val="hybridMultilevel"/>
+    <w:tmpl w:val="91DC072A"/>
+    <w:lvl w:ilvl="0" w:tplc="FFFFFFFF">
+      <w:start w:val="1"/>
+      <w:numFmt w:val="lowerLetter"/>
+      <w:lvlText w:val="%1."/>
+      <w:lvlJc w:val="left"/>
+      <w:pPr>
+        <w:ind w:left="754" w:hanging="394"/>
+      </w:pPr>
+      <w:rPr>
+        <w:rFonts w:hint="default"/>
+      </w:rPr>
+    </w:lvl>
+    <w:lvl w:ilvl="1" w:tplc="0C0A0019" w:tentative="1">
+      <w:start w:val="1"/>
+      <w:numFmt w:val="lowerLetter"/>
+      <w:lvlText w:val="%2."/>
+      <w:lvlJc w:val="left"/>
+      <w:pPr>
+        <w:ind w:left="1440" w:hanging="360"/>
+      </w:pPr>
+    </w:lvl>
+    <w:lvl w:ilvl="2" w:tplc="0C0A001B" w:tentative="1">
+      <w:start w:val="1"/>
+      <w:numFmt w:val="lowerRoman"/>
+      <w:lvlText w:val="%3."/>
+      <w:lvlJc w:val="right"/>
+      <w:pPr>
+        <w:ind w:left="2160" w:hanging="180"/>
+      </w:pPr>
+    </w:lvl>
+    <w:lvl w:ilvl="3" w:tplc="0C0A000F" w:tentative="1">
+      <w:start w:val="1"/>
+      <w:numFmt w:val="decimal"/>
+      <w:lvlText w:val="%4."/>
+      <w:lvlJc w:val="left"/>
+      <w:pPr>
+        <w:ind w:left="2880" w:hanging="360"/>
+      </w:pPr>
+    </w:lvl>
+    <w:lvl w:ilvl="4" w:tplc="0C0A0019" w:tentative="1">
+      <w:start w:val="1"/>
+      <w:numFmt w:val="lowerLetter"/>
+      <w:lvlText w:val="%5."/>
+      <w:lvlJc w:val="left"/>
+      <w:pPr>
+        <w:ind w:left="3600" w:hanging="360"/>
+      </w:pPr>
+    </w:lvl>
+    <w:lvl w:ilvl="5" w:tplc="0C0A001B" w:tentative="1">
+      <w:start w:val="1"/>
+      <w:numFmt w:val="lowerRoman"/>
+      <w:lvlText w:val="%6."/>
+      <w:lvlJc w:val="right"/>
+      <w:pPr>
+        <w:ind w:left="4320" w:hanging="180"/>
+      </w:pPr>
+    </w:lvl>
+    <w:lvl w:ilvl="6" w:tplc="0C0A000F" w:tentative="1">
+      <w:start w:val="1"/>
+      <w:numFmt w:val="decimal"/>
+      <w:lvlText w:val="%7."/>
+      <w:lvlJc w:val="left"/>
+      <w:pPr>
+        <w:ind w:left="5040" w:hanging="360"/>
+      </w:pPr>
+    </w:lvl>
+    <w:lvl w:ilvl="7" w:tplc="0C0A0019" w:tentative="1">
+      <w:start w:val="1"/>
+      <w:numFmt w:val="lowerLetter"/>
+      <w:lvlText w:val="%8."/>
+      <w:lvlJc w:val="left"/>
+      <w:pPr>
+        <w:ind w:left="5760" w:hanging="360"/>
+      </w:pPr>
+    </w:lvl>
+    <w:lvl w:ilvl="8" w:tplc="0C0A001B" w:tentative="1">
+      <w:start w:val="1"/>
+      <w:numFmt w:val="lowerRoman"/>
+      <w:lvlText w:val="%9."/>
+      <w:lvlJc w:val="right"/>
+      <w:pPr>
+        <w:ind w:left="6480" w:hanging="180"/>
+      </w:pPr>
+    </w:lvl>
+  </w:abstractNum>
+  <w:abstractNum w:abstractNumId="3" w15:restartNumberingAfterBreak="0">
+    <w:nsid w:val="4EE978EB"/>
+    <w:multiLevelType w:val="hybridMultilevel"/>
+    <w:tmpl w:val="478EA788"/>
+    <w:lvl w:ilvl="0" w:tplc="0C0A0001">
+      <w:start w:val="1"/>
+      <w:numFmt w:val="bullet"/>
+      <w:lvlText w:val=""/>
+      <w:lvlJc w:val="left"/>
+      <w:pPr>
+        <w:ind w:left="1440" w:hanging="360"/>
+      </w:pPr>
+      <w:rPr>
+        <w:rFonts w:ascii="Symbol" w:hAnsi="Symbol" w:hint="default"/>
+      </w:rPr>
+    </w:lvl>
+    <w:lvl w:ilvl="1" w:tplc="0C0A0003" w:tentative="1">
+      <w:start w:val="1"/>
+      <w:numFmt w:val="bullet"/>
+      <w:lvlText w:val="o"/>
+      <w:lvlJc w:val="left"/>
+      <w:pPr>
+        <w:ind w:left="2160" w:hanging="360"/>
+      </w:pPr>
+      <w:rPr>
+        <w:rFonts w:ascii="Courier New" w:hAnsi="Courier New" w:cs="Courier New" w:hint="default"/>
+      </w:rPr>
+    </w:lvl>
+    <w:lvl w:ilvl="2" w:tplc="0C0A0005" w:tentative="1">
+      <w:start w:val="1"/>
+      <w:numFmt w:val="bullet"/>
+      <w:lvlText w:val=""/>
+      <w:lvlJc w:val="left"/>
+      <w:pPr>
+        <w:ind w:left="2880" w:hanging="360"/>
+      </w:pPr>
+      <w:rPr>
+        <w:rFonts w:ascii="Wingdings" w:hAnsi="Wingdings" w:hint="default"/>
+      </w:rPr>
+    </w:lvl>
+    <w:lvl w:ilvl="3" w:tplc="0C0A0001" w:tentative="1">
+      <w:start w:val="1"/>
+      <w:numFmt w:val="bullet"/>
+      <w:lvlText w:val=""/>
+      <w:lvlJc w:val="left"/>
+      <w:pPr>
+        <w:ind w:left="3600" w:hanging="360"/>
+      </w:pPr>
+      <w:rPr>
+        <w:rFonts w:ascii="Symbol" w:hAnsi="Symbol" w:hint="default"/>
+      </w:rPr>
+    </w:lvl>
+    <w:lvl w:ilvl="4" w:tplc="0C0A0003" w:tentative="1">
+      <w:start w:val="1"/>
+      <w:numFmt w:val="bullet"/>
+      <w:lvlText w:val="o"/>
+      <w:lvlJc w:val="left"/>
+      <w:pPr>
+        <w:ind w:left="4320" w:hanging="360"/>
+      </w:pPr>
+      <w:rPr>
+        <w:rFonts w:ascii="Courier New" w:hAnsi="Courier New" w:cs="Courier New" w:hint="default"/>
+      </w:rPr>
+    </w:lvl>
+    <w:lvl w:ilvl="5" w:tplc="0C0A0005" w:tentative="1">
+      <w:start w:val="1"/>
+      <w:numFmt w:val="bullet"/>
+      <w:lvlText w:val=""/>
+      <w:lvlJc w:val="left"/>
+      <w:pPr>
+        <w:ind w:left="5040" w:hanging="360"/>
+      </w:pPr>
+      <w:rPr>
+        <w:rFonts w:ascii="Wingdings" w:hAnsi="Wingdings" w:hint="default"/>
+      </w:rPr>
+    </w:lvl>
+    <w:lvl w:ilvl="6" w:tplc="0C0A0001" w:tentative="1">
+      <w:start w:val="1"/>
+      <w:numFmt w:val="bullet"/>
+      <w:lvlText w:val=""/>
+      <w:lvlJc w:val="left"/>
+      <w:pPr>
+        <w:ind w:left="5760" w:hanging="360"/>
+      </w:pPr>
+      <w:rPr>
+        <w:rFonts w:ascii="Symbol" w:hAnsi="Symbol" w:hint="default"/>
+      </w:rPr>
+    </w:lvl>
+    <w:lvl w:ilvl="7" w:tplc="0C0A0003" w:tentative="1">
+      <w:start w:val="1"/>
+      <w:numFmt w:val="bullet"/>
+      <w:lvlText w:val="o"/>
+      <w:lvlJc w:val="left"/>
+      <w:pPr>
+        <w:ind w:left="6480" w:hanging="360"/>
+      </w:pPr>
+      <w:rPr>
+        <w:rFonts w:ascii="Courier New" w:hAnsi="Courier New" w:cs="Courier New" w:hint="default"/>
+      </w:rPr>
+    </w:lvl>
+    <w:lvl w:ilvl="8" w:tplc="0C0A0005" w:tentative="1">
+      <w:start w:val="1"/>
+      <w:numFmt w:val="bullet"/>
+      <w:lvlText w:val=""/>
+      <w:lvlJc w:val="left"/>
+      <w:pPr>
+        <w:ind w:left="7200" w:hanging="360"/>
+      </w:pPr>
+      <w:rPr>
+        <w:rFonts w:ascii="Wingdings" w:hAnsi="Wingdings" w:hint="default"/>
+      </w:rPr>
+    </w:lvl>
+  </w:abstractNum>
+  <w:abstractNum w:abstractNumId="4" w15:restartNumberingAfterBreak="0">
+    <w:nsid w:val="4F1401D3"/>
+    <w:multiLevelType w:val="hybridMultilevel"/>
+    <w:tmpl w:val="5AE46A0A"/>
+    <w:lvl w:ilvl="0" w:tplc="0C0A0001">
+      <w:start w:val="1"/>
+      <w:numFmt w:val="bullet"/>
+      <w:lvlText w:val=""/>
+      <w:lvlJc w:val="left"/>
+      <w:pPr>
+        <w:ind w:left="1440" w:hanging="360"/>
+      </w:pPr>
+      <w:rPr>
+        <w:rFonts w:ascii="Symbol" w:hAnsi="Symbol" w:hint="default"/>
+      </w:rPr>
+    </w:lvl>
+    <w:lvl w:ilvl="1" w:tplc="0C0A0003" w:tentative="1">
+      <w:start w:val="1"/>
+      <w:numFmt w:val="bullet"/>
+      <w:lvlText w:val="o"/>
+      <w:lvlJc w:val="left"/>
+      <w:pPr>
+        <w:ind w:left="2160" w:hanging="360"/>
+      </w:pPr>
+      <w:rPr>
+        <w:rFonts w:ascii="Courier New" w:hAnsi="Courier New" w:cs="Courier New" w:hint="default"/>
+      </w:rPr>
+    </w:lvl>
+    <w:lvl w:ilvl="2" w:tplc="0C0A0005" w:tentative="1">
+      <w:start w:val="1"/>
+      <w:numFmt w:val="bullet"/>
+      <w:lvlText w:val=""/>
+      <w:lvlJc w:val="left"/>
+      <w:pPr>
+        <w:ind w:left="2880" w:hanging="360"/>
+      </w:pPr>
+      <w:rPr>
+        <w:rFonts w:ascii="Wingdings" w:hAnsi="Wingdings" w:hint="default"/>
+      </w:rPr>
+    </w:lvl>
+    <w:lvl w:ilvl="3" w:tplc="0C0A0001" w:tentative="1">
+      <w:start w:val="1"/>
+      <w:numFmt w:val="bullet"/>
+      <w:lvlText w:val=""/>
+      <w:lvlJc w:val="left"/>
+      <w:pPr>
+        <w:ind w:left="3600" w:hanging="360"/>
+      </w:pPr>
+      <w:rPr>
+        <w:rFonts w:ascii="Symbol" w:hAnsi="Symbol" w:hint="default"/>
+      </w:rPr>
+    </w:lvl>
+    <w:lvl w:ilvl="4" w:tplc="0C0A0003" w:tentative="1">
+      <w:start w:val="1"/>
+      <w:numFmt w:val="bullet"/>
+      <w:lvlText w:val="o"/>
+      <w:lvlJc w:val="left"/>
+      <w:pPr>
+        <w:ind w:left="4320" w:hanging="360"/>
+      </w:pPr>
+      <w:rPr>
+        <w:rFonts w:ascii="Courier New" w:hAnsi="Courier New" w:cs="Courier New" w:hint="default"/>
+      </w:rPr>
+    </w:lvl>
+    <w:lvl w:ilvl="5" w:tplc="0C0A0005" w:tentative="1">
+      <w:start w:val="1"/>
+      <w:numFmt w:val="bullet"/>
+      <w:lvlText w:val=""/>
+      <w:lvlJc w:val="left"/>
+      <w:pPr>
+        <w:ind w:left="5040" w:hanging="360"/>
+      </w:pPr>
+      <w:rPr>
+        <w:rFonts w:ascii="Wingdings" w:hAnsi="Wingdings" w:hint="default"/>
+      </w:rPr>
+    </w:lvl>
+    <w:lvl w:ilvl="6" w:tplc="0C0A0001" w:tentative="1">
+      <w:start w:val="1"/>
+      <w:numFmt w:val="bullet"/>
+      <w:lvlText w:val=""/>
+      <w:lvlJc w:val="left"/>
+      <w:pPr>
+        <w:ind w:left="5760" w:hanging="360"/>
+      </w:pPr>
+      <w:rPr>
+        <w:rFonts w:ascii="Symbol" w:hAnsi="Symbol" w:hint="default"/>
+      </w:rPr>
+    </w:lvl>
+    <w:lvl w:ilvl="7" w:tplc="0C0A0003" w:tentative="1">
+      <w:start w:val="1"/>
+      <w:numFmt w:val="bullet"/>
+      <w:lvlText w:val="o"/>
+      <w:lvlJc w:val="left"/>
+      <w:pPr>
+        <w:ind w:left="6480" w:hanging="360"/>
+      </w:pPr>
+      <w:rPr>
+        <w:rFonts w:ascii="Courier New" w:hAnsi="Courier New" w:cs="Courier New" w:hint="default"/>
+      </w:rPr>
+    </w:lvl>
+    <w:lvl w:ilvl="8" w:tplc="0C0A0005" w:tentative="1">
+      <w:start w:val="1"/>
+      <w:numFmt w:val="bullet"/>
+      <w:lvlText w:val=""/>
+      <w:lvlJc w:val="left"/>
+      <w:pPr>
+        <w:ind w:left="7200" w:hanging="360"/>
+      </w:pPr>
+      <w:rPr>
+        <w:rFonts w:ascii="Wingdings" w:hAnsi="Wingdings" w:hint="default"/>
+      </w:rPr>
+    </w:lvl>
+  </w:abstractNum>
+  <w:num w:numId="1" w16cid:durableId="452553071">
+    <w:abstractNumId w:val="1"/>
+  </w:num>
+  <w:num w:numId="2" w16cid:durableId="688137830">
+    <w:abstractNumId w:val="2"/>
+  </w:num>
+  <w:num w:numId="3" w16cid:durableId="1570069532">
+    <w:abstractNumId w:val="0"/>
+  </w:num>
+  <w:num w:numId="4" w16cid:durableId="1105156510">
+    <w:abstractNumId w:val="3"/>
+  </w:num>
+  <w:num w:numId="5" w16cid:durableId="1962877348">
+    <w:abstractNumId w:val="4"/>
+  </w:num>
+</w:numbering>
 </file>
 
 <file path=word/styles.xml><?xml version="1.0" encoding="utf-8"?>
@@ -832,6 +2221,7 @@
   <w:style w:type="character" w:default="1" w:styleId="Fuentedeprrafopredeter">
     <w:name w:val="Default Paragraph Font"/>
     <w:uiPriority w:val="1"/>
+    <w:semiHidden/>
     <w:unhideWhenUsed/>
   </w:style>
   <w:style w:type="table" w:default="1" w:styleId="Tablanormal">
@@ -1143,6 +2533,35 @@
       <w:smallCaps/>
       <w:color w:val="0F4761" w:themeColor="accent1" w:themeShade="BF"/>
       <w:spacing w:val="5"/>
+    </w:rPr>
+  </w:style>
+  <w:style w:type="character" w:styleId="Textoennegrita">
+    <w:name w:val="Strong"/>
+    <w:basedOn w:val="Fuentedeprrafopredeter"/>
+    <w:uiPriority w:val="22"/>
+    <w:qFormat/>
+    <w:rsid w:val="00633832"/>
+    <w:rPr>
+      <w:b/>
+      <w:bCs/>
+    </w:rPr>
+  </w:style>
+  <w:style w:type="paragraph" w:styleId="NormalWeb">
+    <w:name w:val="Normal (Web)"/>
+    <w:basedOn w:val="Normal"/>
+    <w:uiPriority w:val="99"/>
+    <w:unhideWhenUsed/>
+    <w:rsid w:val="00633832"/>
+    <w:pPr>
+      <w:spacing w:before="100" w:beforeAutospacing="1" w:after="100" w:afterAutospacing="1" w:line="240" w:lineRule="auto"/>
+    </w:pPr>
+    <w:rPr>
+      <w:rFonts w:ascii="Times New Roman" w:eastAsiaTheme="minorEastAsia" w:hAnsi="Times New Roman" w:cs="Times New Roman"/>
+      <w:kern w:val="0"/>
+      <w:sz w:val="24"/>
+      <w:szCs w:val="24"/>
+      <w:lang w:val="es-US" w:eastAsia="es-ES"/>
+      <w14:ligatures w14:val="none"/>
     </w:rPr>
   </w:style>
 </w:styles>

</xml_diff>